<commit_message>
add energy transfer manager - main business logic
</commit_message>
<xml_diff>
--- a/PvPlantPlanner/Docs/Projektni zadatak - softver za optimalan izbor baterije.docx
+++ b/PvPlantPlanner/Docs/Projektni zadatak - softver za optimalan izbor baterije.docx
@@ -743,7 +743,6 @@
         <w:jc w:val="both"/>
         <w:rPr>
           <w:rFonts w:ascii="Cambria" w:hAnsi="Cambria"/>
-          <w:color w:val="00B0F0"/>
         </w:rPr>
       </w:pPr>
       <w:r>
@@ -755,16 +754,8 @@
       <w:r>
         <w:rPr>
           <w:rFonts w:ascii="Cambria" w:hAnsi="Cambria"/>
-          <w:color w:val="00B050"/>
-        </w:rPr>
-        <w:t>korekcioni faktor</w:t>
-      </w:r>
-      <w:r>
-        <w:rPr>
-          <w:rFonts w:ascii="Cambria" w:hAnsi="Cambria"/>
-          <w:color w:val="00B050"/>
-        </w:rPr>
-        <w:t xml:space="preserve"> kao ulazni podatak koji ce da umanjuje cenu elektricne energije na berzi za procenat trgovacke provizije.</w:t>
+        </w:rPr>
+        <w:t>korekcioni faktor kao ulazni podatak koji ce da umanjuje cenu elektricne energije na berzi za procenat trgovacke provizije.</w:t>
       </w:r>
     </w:p>
     <w:p>
@@ -773,7 +764,6 @@
         <w:jc w:val="both"/>
         <w:rPr>
           <w:rFonts w:ascii="Cambria" w:hAnsi="Cambria"/>
-          <w:color w:val="00B0F0"/>
           <w:lang w:val="en-US"/>
         </w:rPr>
       </w:pPr>
@@ -799,14 +789,7 @@
         <w:rPr>
           <w:rFonts w:ascii="Cambria" w:hAnsi="Cambria"/>
         </w:rPr>
-        <w:t xml:space="preserve"> </w:t>
-      </w:r>
-      <w:r>
-        <w:rPr>
-          <w:rFonts w:ascii="Cambria" w:hAnsi="Cambria"/>
-          <w:color w:val="00B050"/>
-        </w:rPr>
-        <w:t>se za iznos fixed cene koristi cena pri negativnoj berzanskoj ceni</w:t>
+        <w:t xml:space="preserve"> se za iznos fixed cene koristi cena pri negativnoj berzanskoj ceni</w:t>
       </w:r>
       <w:r>
         <w:rPr>
@@ -1017,7 +1000,13 @@
         <w:rPr>
           <w:rFonts w:ascii="Cambria" w:hAnsi="Cambria"/>
         </w:rPr>
-        <w:t xml:space="preserve"> od ove prvo predajemo elektricnu energiju u mrezu a ostatkom punimo bateriju, a </w:t>
+        <w:t xml:space="preserve"> od ove prvo predajemo elektricnu energiju u </w:t>
+      </w:r>
+      <w:r>
+        <w:rPr>
+          <w:rFonts w:ascii="Cambria" w:hAnsi="Cambria"/>
+        </w:rPr>
+        <w:t xml:space="preserve">mrezu a ostatkom punimo bateriju, a </w:t>
       </w:r>
       <w:r>
         <w:rPr>
@@ -1050,7 +1039,6 @@
       <w:r>
         <w:rPr>
           <w:rFonts w:ascii="Cambria" w:hAnsi="Cambria"/>
-          <w:color w:val="00B050"/>
         </w:rPr>
         <w:t>12 razlicitih mesecnih cena</w:t>
       </w:r>
@@ -1131,12 +1119,17 @@
         <w:rPr>
           <w:rFonts w:ascii="Cambria" w:hAnsi="Cambria"/>
         </w:rPr>
-        <w:t xml:space="preserve"> od ove baterija se moze upaliti da predaje elektricnu energiju u mrezu u slucaju da elektrana ne moze da postigne dovoljno </w:t>
-      </w:r>
-      <w:r>
-        <w:rPr>
-          <w:rFonts w:ascii="Cambria" w:hAnsi="Cambria"/>
-          <w:color w:val="00B050"/>
+        <w:t xml:space="preserve"> od ove baterija se moze upaliti da predaje elektricnu energiju u mrezu u slucaju da elektrana ne moze da postigne </w:t>
+      </w:r>
+      <w:r>
+        <w:rPr>
+          <w:rFonts w:ascii="Cambria" w:hAnsi="Cambria"/>
+        </w:rPr>
+        <w:t xml:space="preserve">dovoljno </w:t>
+      </w:r>
+      <w:r>
+        <w:rPr>
+          <w:rFonts w:ascii="Cambria" w:hAnsi="Cambria"/>
         </w:rPr>
         <w:t>ili ne proizvodi nista</w:t>
       </w:r>
@@ -1150,13 +1143,13 @@
         <w:rPr>
           <w:rFonts w:ascii="Cambria" w:hAnsi="Cambria"/>
         </w:rPr>
-        <w:t xml:space="preserve">(ova cena bi trebala biti uvek veca od prethodne definisane cene ali necemo validirati taj podatak) </w:t>
-      </w:r>
-      <w:r>
-        <w:rPr>
-          <w:rFonts w:ascii="Cambria" w:hAnsi="Cambria"/>
-        </w:rPr>
-        <w:t xml:space="preserve"> </w:t>
+        <w:t xml:space="preserve">(ova cena bi trebala biti uvek veca od prethodne definisane cene ali necemo </w:t>
+      </w:r>
+      <w:r>
+        <w:rPr>
+          <w:rFonts w:ascii="Cambria" w:hAnsi="Cambria"/>
+        </w:rPr>
+        <w:t xml:space="preserve">validirati taj podatak)  </w:t>
       </w:r>
       <w:r>
         <w:rPr>
@@ -1445,7 +1438,13 @@
         <w:rPr>
           <w:rFonts w:ascii="Cambria" w:hAnsi="Cambria"/>
         </w:rPr>
-        <w:t xml:space="preserve"> (proizvedeno el. Energije, potrošeno električne energije, punjenje baterije, pražnjenje baterije)</w:t>
+        <w:t xml:space="preserve"> (proizvedeno el. Energije, potrošeno električne energije, </w:t>
+      </w:r>
+      <w:r>
+        <w:rPr>
+          <w:rFonts w:ascii="Cambria" w:hAnsi="Cambria"/>
+        </w:rPr>
+        <w:t>punjenje baterije, pražnjenje baterije)</w:t>
       </w:r>
       <w:r>
         <w:rPr>
@@ -1511,7 +1510,7 @@
         <w:rPr>
           <w:rFonts w:ascii="Cambria" w:hAnsi="Cambria"/>
         </w:rPr>
-        <w:t>Tip baterije</w:t>
+        <w:t>Instalisana snaga elektrane [kWp]</w:t>
       </w:r>
     </w:p>
     <w:p>
@@ -1528,7 +1527,7 @@
         <w:rPr>
           <w:rFonts w:ascii="Cambria" w:hAnsi="Cambria"/>
         </w:rPr>
-        <w:t>Broj modula</w:t>
+        <w:t>Cena „kljuc u ruke“ [EUR/kWp]</w:t>
       </w:r>
     </w:p>
     <w:p>
@@ -1545,7 +1544,7 @@
         <w:rPr>
           <w:rFonts w:ascii="Cambria" w:hAnsi="Cambria"/>
         </w:rPr>
-        <w:t>Snaga i kapacitet</w:t>
+        <w:t>Snaga [MW] i kapacitet [MWh] baterijskog sistema</w:t>
       </w:r>
     </w:p>
     <w:p>
@@ -1562,7 +1561,160 @@
         <w:rPr>
           <w:rFonts w:ascii="Cambria" w:hAnsi="Cambria"/>
         </w:rPr>
+        <w:t>Tip baterije</w:t>
+      </w:r>
+    </w:p>
+    <w:p>
+      <w:pPr>
+        <w:numPr>
+          <w:ilvl w:val="0"/>
+          <w:numId w:val="12"/>
+        </w:numPr>
+        <w:rPr>
+          <w:rFonts w:ascii="Cambria" w:hAnsi="Cambria"/>
+        </w:rPr>
+      </w:pPr>
+      <w:r>
+        <w:rPr>
+          <w:rFonts w:ascii="Cambria" w:hAnsi="Cambria"/>
+        </w:rPr>
+        <w:t>Cena tipa baterije [EUR]</w:t>
+      </w:r>
+    </w:p>
+    <w:p>
+      <w:pPr>
+        <w:numPr>
+          <w:ilvl w:val="0"/>
+          <w:numId w:val="12"/>
+        </w:numPr>
+        <w:rPr>
+          <w:rFonts w:ascii="Cambria" w:hAnsi="Cambria"/>
+        </w:rPr>
+      </w:pPr>
+      <w:r>
+        <w:rPr>
+          <w:rFonts w:ascii="Cambria" w:hAnsi="Cambria"/>
+        </w:rPr>
+        <w:t>Broj modula</w:t>
+      </w:r>
+    </w:p>
+    <w:p>
+      <w:pPr>
+        <w:numPr>
+          <w:ilvl w:val="0"/>
+          <w:numId w:val="12"/>
+        </w:numPr>
+        <w:rPr>
+          <w:rFonts w:ascii="Cambria" w:hAnsi="Cambria"/>
+        </w:rPr>
+      </w:pPr>
+      <w:r>
+        <w:rPr>
+          <w:rFonts w:ascii="Cambria" w:hAnsi="Cambria"/>
+        </w:rPr>
+        <w:t>Cena baterijskog sistema [EUR]</w:t>
+      </w:r>
+    </w:p>
+    <w:p>
+      <w:pPr>
+        <w:numPr>
+          <w:ilvl w:val="0"/>
+          <w:numId w:val="12"/>
+        </w:numPr>
+        <w:rPr>
+          <w:rFonts w:ascii="Cambria" w:hAnsi="Cambria"/>
+        </w:rPr>
+      </w:pPr>
+      <w:r>
+        <w:rPr>
+          <w:rFonts w:ascii="Cambria" w:hAnsi="Cambria"/>
+        </w:rPr>
+        <w:t>Tip TS [kVA]</w:t>
+      </w:r>
+    </w:p>
+    <w:p>
+      <w:pPr>
+        <w:numPr>
+          <w:ilvl w:val="0"/>
+          <w:numId w:val="12"/>
+        </w:numPr>
+        <w:rPr>
+          <w:rFonts w:ascii="Cambria" w:hAnsi="Cambria"/>
+        </w:rPr>
+      </w:pPr>
+      <w:r>
+        <w:rPr>
+          <w:rFonts w:ascii="Cambria" w:hAnsi="Cambria"/>
+        </w:rPr>
         <w:t>Broj TS jedinica</w:t>
+      </w:r>
+    </w:p>
+    <w:p>
+      <w:pPr>
+        <w:numPr>
+          <w:ilvl w:val="0"/>
+          <w:numId w:val="12"/>
+        </w:numPr>
+        <w:rPr>
+          <w:rFonts w:ascii="Cambria" w:hAnsi="Cambria"/>
+        </w:rPr>
+      </w:pPr>
+      <w:r>
+        <w:rPr>
+          <w:rFonts w:ascii="Cambria" w:hAnsi="Cambria"/>
+        </w:rPr>
+        <w:t>Cena tipa TS [EUR]</w:t>
+      </w:r>
+    </w:p>
+    <w:p>
+      <w:pPr>
+        <w:numPr>
+          <w:ilvl w:val="0"/>
+          <w:numId w:val="12"/>
+        </w:numPr>
+        <w:rPr>
+          <w:rFonts w:ascii="Cambria" w:hAnsi="Cambria"/>
+        </w:rPr>
+      </w:pPr>
+      <w:r>
+        <w:rPr>
+          <w:rFonts w:ascii="Cambria" w:hAnsi="Cambria"/>
+        </w:rPr>
+        <w:t>Ukupna broj TS</w:t>
+      </w:r>
+    </w:p>
+    <w:p>
+      <w:pPr>
+        <w:numPr>
+          <w:ilvl w:val="0"/>
+          <w:numId w:val="12"/>
+        </w:numPr>
+        <w:rPr>
+          <w:rFonts w:ascii="Cambria" w:hAnsi="Cambria"/>
+        </w:rPr>
+      </w:pPr>
+      <w:r>
+        <w:rPr>
+          <w:rFonts w:ascii="Cambria" w:hAnsi="Cambria"/>
+        </w:rPr>
+        <w:t>Cena svih TS [EUR]</w:t>
+      </w:r>
+    </w:p>
+    <w:p>
+      <w:pPr>
+        <w:numPr>
+          <w:ilvl w:val="0"/>
+          <w:numId w:val="12"/>
+        </w:numPr>
+        <w:rPr>
+          <w:rFonts w:ascii="Cambria" w:hAnsi="Cambria"/>
+        </w:rPr>
+      </w:pPr>
+      <w:r>
+        <w:rPr>
+          <w:rFonts w:ascii="Cambria" w:hAnsi="Cambria"/>
+        </w:rPr>
+        <w:t>Ukupna cena baterijskog sistema sa TS [EUR]</w:t>
       </w:r>
     </w:p>
     <w:p>
@@ -1705,7 +1857,13 @@
         <w:rPr>
           <w:rFonts w:ascii="Cambria" w:hAnsi="Cambria"/>
         </w:rPr>
-        <w:t>Broj ciklusa godišnje</w:t>
+        <w:t>Odb</w:t>
+      </w:r>
+      <w:r>
+        <w:rPr>
+          <w:rFonts w:ascii="Cambria" w:hAnsi="Cambria"/>
+        </w:rPr>
+        <w:t xml:space="preserve">ijena energija [kWh] – Energija koja nije proizvedena zato sto su baterije pune a u mrezu se gura maksimalna ugovorena energija </w:t>
       </w:r>
     </w:p>
     <w:p>
@@ -1722,7 +1880,8 @@
         <w:rPr>
           <w:rFonts w:ascii="Cambria" w:hAnsi="Cambria"/>
         </w:rPr>
-        <w:t>Korišćenost SOC [%]</w:t>
+        <w:lastRenderedPageBreak/>
+        <w:t>Broj ciklusa godišnje</w:t>
       </w:r>
     </w:p>
     <w:p>
@@ -1739,7 +1898,7 @@
         <w:rPr>
           <w:rFonts w:ascii="Cambria" w:hAnsi="Cambria"/>
         </w:rPr>
-        <w:t>Najniža, srednja i najviša cena po kojoj se prodavalo</w:t>
+        <w:t>Korišćenost SOC [%]</w:t>
       </w:r>
     </w:p>
     <w:p>
@@ -1756,21 +1915,7 @@
         <w:rPr>
           <w:rFonts w:ascii="Cambria" w:hAnsi="Cambria"/>
         </w:rPr>
-        <w:t xml:space="preserve">ROI </w:t>
-      </w:r>
-      <w:r>
-        <w:rPr>
-          <w:rFonts w:ascii="Cambria" w:hAnsi="Cambria"/>
-          <w:lang w:val="en-GB"/>
-        </w:rPr>
-        <w:t>[god]</w:t>
-      </w:r>
-      <w:r>
-        <w:rPr>
-          <w:rFonts w:ascii="Cambria" w:hAnsi="Cambria"/>
-          <w:lang w:val="en-GB"/>
-        </w:rPr>
-        <w:t xml:space="preserve"> = CAPEX / godisnji prihod</w:t>
+        <w:t>Najniža, srednja i najviša cena po kojoj se prodavalo</w:t>
       </w:r>
     </w:p>
     <w:p>
@@ -1786,8 +1931,39 @@
       <w:r>
         <w:rPr>
           <w:rFonts w:ascii="Cambria" w:hAnsi="Cambria"/>
+        </w:rPr>
+        <w:t xml:space="preserve">ROI </w:t>
+      </w:r>
+      <w:r>
+        <w:rPr>
+          <w:rFonts w:ascii="Cambria" w:hAnsi="Cambria"/>
           <w:lang w:val="en-GB"/>
         </w:rPr>
+        <w:t>[god]</w:t>
+      </w:r>
+      <w:r>
+        <w:rPr>
+          <w:rFonts w:ascii="Cambria" w:hAnsi="Cambria"/>
+          <w:lang w:val="en-GB"/>
+        </w:rPr>
+        <w:t xml:space="preserve"> = CAPEX / godisnji prihod</w:t>
+      </w:r>
+    </w:p>
+    <w:p>
+      <w:pPr>
+        <w:numPr>
+          <w:ilvl w:val="0"/>
+          <w:numId w:val="12"/>
+        </w:numPr>
+        <w:rPr>
+          <w:rFonts w:ascii="Cambria" w:hAnsi="Cambria"/>
+        </w:rPr>
+      </w:pPr>
+      <w:r>
+        <w:rPr>
+          <w:rFonts w:ascii="Cambria" w:hAnsi="Cambria"/>
+          <w:lang w:val="en-GB"/>
+        </w:rPr>
         <w:t>ROI [%] = (godisnji prihod / CAPEX) * 100%</w:t>
       </w:r>
     </w:p>
@@ -1827,7 +2003,6 @@
           <w:rFonts w:ascii="Cambria" w:hAnsi="Cambria"/>
           <w:noProof/>
         </w:rPr>
-        <w:lastRenderedPageBreak/>
         <w:drawing>
           <wp:inline distT="0" distB="0" distL="0" distR="0" wp14:anchorId="6D77B773" wp14:editId="4E22F8CC">
             <wp:extent cx="5731510" cy="1423035"/>
@@ -3809,7 +3984,7 @@
   <w:abstractNum w:abstractNumId="15" w15:restartNumberingAfterBreak="0">
     <w:nsid w:val="7E5C50F5"/>
     <w:multiLevelType w:val="hybridMultilevel"/>
-    <w:tmpl w:val="0A70B4EC"/>
+    <w:tmpl w:val="25CC7414"/>
     <w:lvl w:ilvl="0" w:tplc="450655E0">
       <w:numFmt w:val="bullet"/>
       <w:lvlText w:val="-"/>

</xml_diff>